<commit_message>
[update] fixing female problem with fillna
</commit_message>
<xml_diff>
--- a/titanic_ml_project/Step_by_step_and_hints.docx
+++ b/titanic_ml_project/Step_by_step_and_hints.docx
@@ -1,6 +1,6 @@
 
 <file path=word/document.xml><?xml version="1.0" encoding="utf-8"?>
-<w:document xmlns:wpc="http://schemas.microsoft.com/office/word/2010/wordprocessingCanvas" xmlns:cx="http://schemas.microsoft.com/office/drawing/2014/chartex" xmlns:cx1="http://schemas.microsoft.com/office/drawing/2015/9/8/chartex" xmlns:cx2="http://schemas.microsoft.com/office/drawing/2015/10/21/chartex" xmlns:cx3="http://schemas.microsoft.com/office/drawing/2016/5/9/chartex" xmlns:cx4="http://schemas.microsoft.com/office/drawing/2016/5/10/chartex" xmlns:cx5="http://schemas.microsoft.com/office/drawing/2016/5/11/chartex" xmlns:cx6="http://schemas.microsoft.com/office/drawing/2016/5/12/chartex" xmlns:cx7="http://schemas.microsoft.com/office/drawing/2016/5/13/chartex" xmlns:cx8="http://schemas.microsoft.com/office/drawing/2016/5/14/chartex" xmlns:mc="http://schemas.openxmlformats.org/markup-compatibility/2006" xmlns:aink="http://schemas.microsoft.com/office/drawing/2016/ink" xmlns:am3d="http://schemas.microsoft.com/office/drawing/2017/model3d" xmlns:o="urn:schemas-microsoft-com:office:office" xmlns:r="http://schemas.openxmlformats.org/officeDocument/2006/relationships" xmlns:m="http://schemas.openxmlformats.org/officeDocument/2006/math" xmlns:v="urn:schemas-microsoft-com:vml" xmlns:wp14="http://schemas.microsoft.com/office/word/2010/wordprocessingDrawing" xmlns:wp="http://schemas.openxmlformats.org/drawingml/2006/wordprocessingDrawing" xmlns:w10="urn:schemas-microsoft-com:office:word" xmlns:w="http://schemas.openxmlformats.org/wordprocessingml/2006/main" xmlns:w14="http://schemas.microsoft.com/office/word/2010/wordml" xmlns:w15="http://schemas.microsoft.com/office/word/2012/wordml" xmlns:w16cex="http://schemas.microsoft.com/office/word/2018/wordml/cex" xmlns:w16cid="http://schemas.microsoft.com/office/word/2016/wordml/cid" xmlns:w16="http://schemas.microsoft.com/office/word/2018/wordml" xmlns:w16se="http://schemas.microsoft.com/office/word/2015/wordml/symex" xmlns:wpg="http://schemas.microsoft.com/office/word/2010/wordprocessingGroup" xmlns:wpi="http://schemas.microsoft.com/office/word/2010/wordprocessingInk" xmlns:wne="http://schemas.microsoft.com/office/word/2006/wordml" xmlns:wps="http://schemas.microsoft.com/office/word/2010/wordprocessingShape" mc:Ignorable="w14 w15 w16se w16cid w16 w16cex wp14">
+<w:document xmlns:wpc="http://schemas.microsoft.com/office/word/2010/wordprocessingCanvas" xmlns:cx="http://schemas.microsoft.com/office/drawing/2014/chartex" xmlns:cx1="http://schemas.microsoft.com/office/drawing/2015/9/8/chartex" xmlns:cx2="http://schemas.microsoft.com/office/drawing/2015/10/21/chartex" xmlns:cx3="http://schemas.microsoft.com/office/drawing/2016/5/9/chartex" xmlns:cx4="http://schemas.microsoft.com/office/drawing/2016/5/10/chartex" xmlns:cx5="http://schemas.microsoft.com/office/drawing/2016/5/11/chartex" xmlns:cx6="http://schemas.microsoft.com/office/drawing/2016/5/12/chartex" xmlns:cx7="http://schemas.microsoft.com/office/drawing/2016/5/13/chartex" xmlns:cx8="http://schemas.microsoft.com/office/drawing/2016/5/14/chartex" xmlns:mc="http://schemas.openxmlformats.org/markup-compatibility/2006" xmlns:aink="http://schemas.microsoft.com/office/drawing/2016/ink" xmlns:am3d="http://schemas.microsoft.com/office/drawing/2017/model3d" xmlns:o="urn:schemas-microsoft-com:office:office" xmlns:r="http://schemas.openxmlformats.org/officeDocument/2006/relationships" xmlns:m="http://schemas.openxmlformats.org/officeDocument/2006/math" xmlns:v="urn:schemas-microsoft-com:vml" xmlns:wp14="http://schemas.microsoft.com/office/word/2010/wordprocessingDrawing" xmlns:wp="http://schemas.openxmlformats.org/drawingml/2006/wordprocessingDrawing" xmlns:w10="urn:schemas-microsoft-com:office:word" xmlns:w="http://schemas.openxmlformats.org/wordprocessingml/2006/main" xmlns:w14="http://schemas.microsoft.com/office/word/2010/wordml" xmlns:w15="http://schemas.microsoft.com/office/word/2012/wordml" xmlns:w16cid="http://schemas.microsoft.com/office/word/2016/wordml/cid" xmlns:w16se="http://schemas.microsoft.com/office/word/2015/wordml/symex" xmlns:wpg="http://schemas.microsoft.com/office/word/2010/wordprocessingGroup" xmlns:wpi="http://schemas.microsoft.com/office/word/2010/wordprocessingInk" xmlns:wne="http://schemas.microsoft.com/office/word/2006/wordml" xmlns:wps="http://schemas.microsoft.com/office/word/2010/wordprocessingShape" mc:Ignorable="w14 w15 w16se w16cid wp14">
   <w:body>
     <w:p>
       <w:pPr>
@@ -142,15 +142,7 @@
       </w:r>
       <w:proofErr w:type="spellEnd"/>
       <w:r>
-        <w:t xml:space="preserve"> and if we are using OS </w:t>
-      </w:r>
-      <w:proofErr w:type="gramStart"/>
-      <w:r>
-        <w:t>module</w:t>
-      </w:r>
-      <w:proofErr w:type="gramEnd"/>
-      <w:r>
-        <w:t xml:space="preserve"> we are going to have troubles. To solve this, close </w:t>
+        <w:t xml:space="preserve"> and if we are using OS module we are going to have troubles. To solve this, close </w:t>
       </w:r>
       <w:proofErr w:type="spellStart"/>
       <w:r>
@@ -217,7 +209,7 @@
                     <pic:cNvPicPr/>
                   </pic:nvPicPr>
                   <pic:blipFill rotWithShape="1">
-                    <a:blip r:embed="rId4"/>
+                    <a:blip r:embed="rId5"/>
                     <a:srcRect l="-154" t="12297" r="28507" b="22639"/>
                     <a:stretch/>
                   </pic:blipFill>
@@ -271,7 +263,7 @@
                     <pic:cNvPicPr/>
                   </pic:nvPicPr>
                   <pic:blipFill rotWithShape="1">
-                    <a:blip r:embed="rId5"/>
+                    <a:blip r:embed="rId6"/>
                     <a:srcRect t="15304" r="28780" b="57639"/>
                     <a:stretch/>
                   </pic:blipFill>
@@ -411,7 +403,7 @@
                     <pic:cNvPicPr/>
                   </pic:nvPicPr>
                   <pic:blipFill>
-                    <a:blip r:embed="rId6"/>
+                    <a:blip r:embed="rId7"/>
                     <a:stretch>
                       <a:fillRect/>
                     </a:stretch>
@@ -451,7 +443,7 @@
                     <pic:cNvPicPr/>
                   </pic:nvPicPr>
                   <pic:blipFill>
-                    <a:blip r:embed="rId7"/>
+                    <a:blip r:embed="rId8"/>
                     <a:stretch>
                       <a:fillRect/>
                     </a:stretch>
@@ -497,7 +489,6 @@
     </w:p>
     <w:p>
       <w:r>
-        <w:lastRenderedPageBreak/>
         <w:t xml:space="preserve">We can import functions, classes, dictionaries, list, variables, all that we import is going to be an object (for this reason we can have all data types). However, we should be load data with </w:t>
       </w:r>
       <w:proofErr w:type="spellStart"/>
@@ -1163,55 +1154,11 @@
         <w:rPr>
           <w:noProof/>
         </w:rPr>
-        <w:lastRenderedPageBreak/>
         <w:drawing>
           <wp:inline distT="0" distB="0" distL="0" distR="0" wp14:anchorId="49694B58" wp14:editId="677C5458">
             <wp:extent cx="5381625" cy="3057525"/>
             <wp:effectExtent l="0" t="0" r="9525" b="9525"/>
             <wp:docPr id="5" name="Imagen 5"/>
-            <wp:cNvGraphicFramePr>
-              <a:graphicFrameLocks xmlns:a="http://schemas.openxmlformats.org/drawingml/2006/main" noChangeAspect="1"/>
-            </wp:cNvGraphicFramePr>
-            <a:graphic xmlns:a="http://schemas.openxmlformats.org/drawingml/2006/main">
-              <a:graphicData uri="http://schemas.openxmlformats.org/drawingml/2006/picture">
-                <pic:pic xmlns:pic="http://schemas.openxmlformats.org/drawingml/2006/picture">
-                  <pic:nvPicPr>
-                    <pic:cNvPr id="1" name=""/>
-                    <pic:cNvPicPr/>
-                  </pic:nvPicPr>
-                  <pic:blipFill>
-                    <a:blip r:embed="rId8"/>
-                    <a:stretch>
-                      <a:fillRect/>
-                    </a:stretch>
-                  </pic:blipFill>
-                  <pic:spPr>
-                    <a:xfrm>
-                      <a:off x="0" y="0"/>
-                      <a:ext cx="5381625" cy="3057525"/>
-                    </a:xfrm>
-                    <a:prstGeom prst="rect">
-                      <a:avLst/>
-                    </a:prstGeom>
-                  </pic:spPr>
-                </pic:pic>
-              </a:graphicData>
-            </a:graphic>
-          </wp:inline>
-        </w:drawing>
-      </w:r>
-    </w:p>
-    <w:p/>
-    <w:p>
-      <w:r>
-        <w:rPr>
-          <w:noProof/>
-        </w:rPr>
-        <w:drawing>
-          <wp:inline distT="0" distB="0" distL="0" distR="0" wp14:anchorId="0DF4709A" wp14:editId="75907FE3">
-            <wp:extent cx="5438775" cy="1343025"/>
-            <wp:effectExtent l="0" t="0" r="9525" b="9525"/>
-            <wp:docPr id="3" name="Imagen 3"/>
             <wp:cNvGraphicFramePr>
               <a:graphicFrameLocks xmlns:a="http://schemas.openxmlformats.org/drawingml/2006/main" noChangeAspect="1"/>
             </wp:cNvGraphicFramePr>
@@ -1231,6 +1178,49 @@
                   <pic:spPr>
                     <a:xfrm>
                       <a:off x="0" y="0"/>
+                      <a:ext cx="5381625" cy="3057525"/>
+                    </a:xfrm>
+                    <a:prstGeom prst="rect">
+                      <a:avLst/>
+                    </a:prstGeom>
+                  </pic:spPr>
+                </pic:pic>
+              </a:graphicData>
+            </a:graphic>
+          </wp:inline>
+        </w:drawing>
+      </w:r>
+    </w:p>
+    <w:p/>
+    <w:p>
+      <w:r>
+        <w:rPr>
+          <w:noProof/>
+        </w:rPr>
+        <w:drawing>
+          <wp:inline distT="0" distB="0" distL="0" distR="0" wp14:anchorId="0DF4709A" wp14:editId="75907FE3">
+            <wp:extent cx="5438775" cy="1343025"/>
+            <wp:effectExtent l="0" t="0" r="9525" b="9525"/>
+            <wp:docPr id="3" name="Imagen 3"/>
+            <wp:cNvGraphicFramePr>
+              <a:graphicFrameLocks xmlns:a="http://schemas.openxmlformats.org/drawingml/2006/main" noChangeAspect="1"/>
+            </wp:cNvGraphicFramePr>
+            <a:graphic xmlns:a="http://schemas.openxmlformats.org/drawingml/2006/main">
+              <a:graphicData uri="http://schemas.openxmlformats.org/drawingml/2006/picture">
+                <pic:pic xmlns:pic="http://schemas.openxmlformats.org/drawingml/2006/picture">
+                  <pic:nvPicPr>
+                    <pic:cNvPr id="1" name=""/>
+                    <pic:cNvPicPr/>
+                  </pic:nvPicPr>
+                  <pic:blipFill>
+                    <a:blip r:embed="rId10"/>
+                    <a:stretch>
+                      <a:fillRect/>
+                    </a:stretch>
+                  </pic:blipFill>
+                  <pic:spPr>
+                    <a:xfrm>
+                      <a:off x="0" y="0"/>
                       <a:ext cx="5438775" cy="1343025"/>
                     </a:xfrm>
                     <a:prstGeom prst="rect">
@@ -1244,6 +1234,711 @@
         </w:drawing>
       </w:r>
     </w:p>
+    <w:p/>
+    <w:p>
+      <w:pPr>
+        <w:rPr>
+          <w:sz w:val="44"/>
+          <w:szCs w:val="44"/>
+        </w:rPr>
+      </w:pPr>
+    </w:p>
+    <w:p>
+      <w:pPr>
+        <w:rPr>
+          <w:sz w:val="44"/>
+          <w:szCs w:val="44"/>
+        </w:rPr>
+      </w:pPr>
+    </w:p>
+    <w:p>
+      <w:pPr>
+        <w:rPr>
+          <w:sz w:val="44"/>
+          <w:szCs w:val="44"/>
+        </w:rPr>
+      </w:pPr>
+    </w:p>
+    <w:p>
+      <w:pPr>
+        <w:rPr>
+          <w:sz w:val="44"/>
+          <w:szCs w:val="44"/>
+        </w:rPr>
+      </w:pPr>
+    </w:p>
+    <w:p>
+      <w:pPr>
+        <w:rPr>
+          <w:sz w:val="44"/>
+          <w:szCs w:val="44"/>
+        </w:rPr>
+      </w:pPr>
+    </w:p>
+    <w:p>
+      <w:pPr>
+        <w:rPr>
+          <w:sz w:val="44"/>
+          <w:szCs w:val="44"/>
+        </w:rPr>
+      </w:pPr>
+    </w:p>
+    <w:p>
+      <w:pPr>
+        <w:rPr>
+          <w:sz w:val="44"/>
+          <w:szCs w:val="44"/>
+        </w:rPr>
+      </w:pPr>
+      <w:r>
+        <w:rPr>
+          <w:sz w:val="44"/>
+          <w:szCs w:val="44"/>
+        </w:rPr>
+        <w:t xml:space="preserve">How to create a </w:t>
+      </w:r>
+      <w:proofErr w:type="spellStart"/>
+      <w:r>
+        <w:rPr>
+          <w:sz w:val="44"/>
+          <w:szCs w:val="44"/>
+        </w:rPr>
+        <w:t>Dockerfile</w:t>
+      </w:r>
+      <w:proofErr w:type="spellEnd"/>
+    </w:p>
+    <w:p>
+      <w:r>
+        <w:t xml:space="preserve">We have to create a </w:t>
+      </w:r>
+      <w:proofErr w:type="spellStart"/>
+      <w:r>
+        <w:t>dockerfile</w:t>
+      </w:r>
+      <w:proofErr w:type="spellEnd"/>
+      <w:r>
+        <w:t xml:space="preserve"> to use docker-compose in our server, so that we can host our program keeping the different versions and modules that we need to run our program.</w:t>
+      </w:r>
+    </w:p>
+    <w:p>
+      <w:r>
+        <w:drawing>
+          <wp:inline distT="0" distB="0" distL="0" distR="0" wp14:anchorId="705E28E6" wp14:editId="40F71CBF">
+            <wp:extent cx="5394542" cy="4061460"/>
+            <wp:effectExtent l="0" t="0" r="0" b="0"/>
+            <wp:docPr id="7" name="Imagen 7"/>
+            <wp:cNvGraphicFramePr>
+              <a:graphicFrameLocks xmlns:a="http://schemas.openxmlformats.org/drawingml/2006/main" noChangeAspect="1"/>
+            </wp:cNvGraphicFramePr>
+            <a:graphic xmlns:a="http://schemas.openxmlformats.org/drawingml/2006/main">
+              <a:graphicData uri="http://schemas.openxmlformats.org/drawingml/2006/picture">
+                <pic:pic xmlns:pic="http://schemas.openxmlformats.org/drawingml/2006/picture">
+                  <pic:nvPicPr>
+                    <pic:cNvPr id="1" name=""/>
+                    <pic:cNvPicPr/>
+                  </pic:nvPicPr>
+                  <pic:blipFill>
+                    <a:blip r:embed="rId11"/>
+                    <a:stretch>
+                      <a:fillRect/>
+                    </a:stretch>
+                  </pic:blipFill>
+                  <pic:spPr>
+                    <a:xfrm>
+                      <a:off x="0" y="0"/>
+                      <a:ext cx="5456679" cy="4108242"/>
+                    </a:xfrm>
+                    <a:prstGeom prst="rect">
+                      <a:avLst/>
+                    </a:prstGeom>
+                  </pic:spPr>
+                </pic:pic>
+              </a:graphicData>
+            </a:graphic>
+          </wp:inline>
+        </w:drawing>
+      </w:r>
+    </w:p>
+    <w:p>
+      <w:r>
+        <w:t>From: here we are going to use the version of python that we want in our image</w:t>
+      </w:r>
+    </w:p>
+    <w:p>
+      <w:r>
+        <w:t xml:space="preserve">Env: here we can put all the environment variables, and </w:t>
+      </w:r>
+      <w:proofErr w:type="spellStart"/>
+      <w:r>
+        <w:t>pythonunbuffered</w:t>
+      </w:r>
+      <w:proofErr w:type="spellEnd"/>
+      <w:r>
+        <w:t xml:space="preserve"> is one of them</w:t>
+      </w:r>
+    </w:p>
+    <w:p>
+      <w:proofErr w:type="spellStart"/>
+      <w:r>
+        <w:t>Workidr</w:t>
+      </w:r>
+      <w:proofErr w:type="spellEnd"/>
+      <w:r>
+        <w:t>: is where the app is going to run, also we are telling that all the copy is going to go in here</w:t>
+      </w:r>
+    </w:p>
+    <w:p>
+      <w:r>
+        <w:t>Run: to run a command inside the filesystem image</w:t>
+      </w:r>
+    </w:p>
+    <w:p>
+      <w:r>
+        <w:t>Expose: listen port</w:t>
+      </w:r>
+    </w:p>
+    <w:p>
+      <w:proofErr w:type="spellStart"/>
+      <w:r>
+        <w:t>Cmd</w:t>
+      </w:r>
+      <w:proofErr w:type="spellEnd"/>
+      <w:r>
+        <w:t>: run a command inside the container</w:t>
+      </w:r>
+    </w:p>
+    <w:p/>
+    <w:p/>
+    <w:p/>
+    <w:p/>
+    <w:p/>
+    <w:p>
+      <w:pPr>
+        <w:rPr>
+          <w:sz w:val="44"/>
+          <w:szCs w:val="44"/>
+        </w:rPr>
+      </w:pPr>
+      <w:r>
+        <w:rPr>
+          <w:sz w:val="44"/>
+          <w:szCs w:val="44"/>
+        </w:rPr>
+        <w:t xml:space="preserve">How to create a </w:t>
+      </w:r>
+      <w:r>
+        <w:rPr>
+          <w:sz w:val="44"/>
+          <w:szCs w:val="44"/>
+        </w:rPr>
+        <w:t>Container</w:t>
+      </w:r>
+    </w:p>
+    <w:p>
+      <w:pPr>
+        <w:rPr>
+          <w:sz w:val="44"/>
+          <w:szCs w:val="44"/>
+        </w:rPr>
+      </w:pPr>
+      <w:r>
+        <w:rPr>
+          <w:sz w:val="44"/>
+          <w:szCs w:val="44"/>
+        </w:rPr>
+        <w:drawing>
+          <wp:inline distT="0" distB="0" distL="0" distR="0" wp14:anchorId="3175CAE1" wp14:editId="0EF4E33F">
+            <wp:extent cx="2362405" cy="1882303"/>
+            <wp:effectExtent l="0" t="0" r="0" b="3810"/>
+            <wp:docPr id="8" name="Imagen 8"/>
+            <wp:cNvGraphicFramePr>
+              <a:graphicFrameLocks xmlns:a="http://schemas.openxmlformats.org/drawingml/2006/main" noChangeAspect="1"/>
+            </wp:cNvGraphicFramePr>
+            <a:graphic xmlns:a="http://schemas.openxmlformats.org/drawingml/2006/main">
+              <a:graphicData uri="http://schemas.openxmlformats.org/drawingml/2006/picture">
+                <pic:pic xmlns:pic="http://schemas.openxmlformats.org/drawingml/2006/picture">
+                  <pic:nvPicPr>
+                    <pic:cNvPr id="1" name=""/>
+                    <pic:cNvPicPr/>
+                  </pic:nvPicPr>
+                  <pic:blipFill>
+                    <a:blip r:embed="rId12"/>
+                    <a:stretch>
+                      <a:fillRect/>
+                    </a:stretch>
+                  </pic:blipFill>
+                  <pic:spPr>
+                    <a:xfrm>
+                      <a:off x="0" y="0"/>
+                      <a:ext cx="2362405" cy="1882303"/>
+                    </a:xfrm>
+                    <a:prstGeom prst="rect">
+                      <a:avLst/>
+                    </a:prstGeom>
+                  </pic:spPr>
+                </pic:pic>
+              </a:graphicData>
+            </a:graphic>
+          </wp:inline>
+        </w:drawing>
+      </w:r>
+    </w:p>
+    <w:p>
+      <w:r>
+        <w:t>Version: version of docker to use</w:t>
+      </w:r>
+    </w:p>
+    <w:p>
+      <w:r>
+        <w:t xml:space="preserve">Services: services that our container is </w:t>
+      </w:r>
+      <w:proofErr w:type="spellStart"/>
+      <w:r>
+        <w:t>gonna</w:t>
+      </w:r>
+      <w:proofErr w:type="spellEnd"/>
+      <w:r>
+        <w:t xml:space="preserve"> have</w:t>
+      </w:r>
+    </w:p>
+    <w:p>
+      <w:pPr>
+        <w:pStyle w:val="Prrafodelista"/>
+        <w:numPr>
+          <w:ilvl w:val="0"/>
+          <w:numId w:val="1"/>
+        </w:numPr>
+      </w:pPr>
+      <w:r>
+        <w:t>Web:  this is the name of our service</w:t>
+      </w:r>
+    </w:p>
+    <w:p>
+      <w:pPr>
+        <w:pStyle w:val="Prrafodelista"/>
+        <w:numPr>
+          <w:ilvl w:val="0"/>
+          <w:numId w:val="1"/>
+        </w:numPr>
+      </w:pPr>
+      <w:r>
+        <w:t xml:space="preserve">Build: we </w:t>
+      </w:r>
+      <w:proofErr w:type="gramStart"/>
+      <w:r>
+        <w:t>said .</w:t>
+      </w:r>
+      <w:proofErr w:type="gramEnd"/>
+      <w:r>
+        <w:t xml:space="preserve"> because this automatically is going to build the image in the actual directory</w:t>
+      </w:r>
+    </w:p>
+    <w:p>
+      <w:pPr>
+        <w:pStyle w:val="Prrafodelista"/>
+        <w:numPr>
+          <w:ilvl w:val="0"/>
+          <w:numId w:val="1"/>
+        </w:numPr>
+      </w:pPr>
+      <w:r>
+        <w:t xml:space="preserve">Ports: ports where the container is </w:t>
+      </w:r>
+      <w:proofErr w:type="spellStart"/>
+      <w:r>
+        <w:t>gonna</w:t>
+      </w:r>
+      <w:proofErr w:type="spellEnd"/>
+      <w:r>
+        <w:t xml:space="preserve"> be opened</w:t>
+      </w:r>
+    </w:p>
+    <w:p>
+      <w:pPr>
+        <w:pStyle w:val="Prrafodelista"/>
+        <w:numPr>
+          <w:ilvl w:val="0"/>
+          <w:numId w:val="1"/>
+        </w:numPr>
+      </w:pPr>
+      <w:r>
+        <w:t xml:space="preserve">Volumes: this says that everything we are going to change in our project </w:t>
+      </w:r>
+      <w:proofErr w:type="gramStart"/>
+      <w:r>
+        <w:t>this changes</w:t>
+      </w:r>
+      <w:proofErr w:type="gramEnd"/>
+      <w:r>
+        <w:t xml:space="preserve"> are     </w:t>
+      </w:r>
+      <w:proofErr w:type="spellStart"/>
+      <w:r>
+        <w:t>gonna</w:t>
+      </w:r>
+      <w:proofErr w:type="spellEnd"/>
+      <w:r>
+        <w:t xml:space="preserve"> be reproduced in the /</w:t>
+      </w:r>
+      <w:proofErr w:type="spellStart"/>
+      <w:r>
+        <w:t>usr</w:t>
+      </w:r>
+      <w:proofErr w:type="spellEnd"/>
+      <w:r>
+        <w:t>/</w:t>
+      </w:r>
+      <w:proofErr w:type="spellStart"/>
+      <w:r>
+        <w:t>src</w:t>
+      </w:r>
+      <w:proofErr w:type="spellEnd"/>
+      <w:r>
+        <w:t>/app</w:t>
+      </w:r>
+    </w:p>
+    <w:p>
+      <w:r>
+        <w:t xml:space="preserve">To create a </w:t>
+      </w:r>
+      <w:proofErr w:type="gramStart"/>
+      <w:r>
+        <w:t>container</w:t>
+      </w:r>
+      <w:proofErr w:type="gramEnd"/>
+      <w:r>
+        <w:t xml:space="preserve"> we need to run “docker-compose up”</w:t>
+      </w:r>
+      <w:r>
+        <w:t xml:space="preserve"> and this </w:t>
+      </w:r>
+      <w:r>
+        <w:t xml:space="preserve">command will create the </w:t>
+      </w:r>
+      <w:proofErr w:type="spellStart"/>
+      <w:r>
+        <w:t>Dockerfile</w:t>
+      </w:r>
+      <w:proofErr w:type="spellEnd"/>
+      <w:r>
+        <w:t xml:space="preserve"> which is in the same directory</w:t>
+      </w:r>
+    </w:p>
+    <w:p/>
+    <w:p>
+      <w:pPr>
+        <w:rPr>
+          <w:sz w:val="24"/>
+          <w:szCs w:val="24"/>
+        </w:rPr>
+      </w:pPr>
+      <w:r>
+        <w:rPr>
+          <w:sz w:val="24"/>
+          <w:szCs w:val="24"/>
+        </w:rPr>
+        <w:t xml:space="preserve">Once we have the container run we can run it from the desktop app of docker and then use this </w:t>
+      </w:r>
+      <w:proofErr w:type="spellStart"/>
+      <w:r>
+        <w:rPr>
+          <w:sz w:val="24"/>
+          <w:szCs w:val="24"/>
+        </w:rPr>
+        <w:t>url</w:t>
+      </w:r>
+      <w:proofErr w:type="spellEnd"/>
+      <w:r>
+        <w:rPr>
+          <w:sz w:val="24"/>
+          <w:szCs w:val="24"/>
+        </w:rPr>
+        <w:t xml:space="preserve"> ‘</w:t>
+      </w:r>
+      <w:r>
+        <w:rPr>
+          <w:sz w:val="24"/>
+          <w:szCs w:val="24"/>
+        </w:rPr>
+        <w:t>http://localhost:8001/docs</w:t>
+      </w:r>
+      <w:r>
+        <w:rPr>
+          <w:sz w:val="24"/>
+          <w:szCs w:val="24"/>
+        </w:rPr>
+        <w:t xml:space="preserve">’ on there you will can interact with the </w:t>
+      </w:r>
+      <w:proofErr w:type="spellStart"/>
+      <w:r>
+        <w:rPr>
+          <w:sz w:val="24"/>
+          <w:szCs w:val="24"/>
+        </w:rPr>
+        <w:t>api</w:t>
+      </w:r>
+      <w:proofErr w:type="spellEnd"/>
+    </w:p>
+    <w:p>
+      <w:pPr>
+        <w:rPr>
+          <w:sz w:val="24"/>
+          <w:szCs w:val="24"/>
+        </w:rPr>
+      </w:pPr>
+    </w:p>
+    <w:p>
+      <w:pPr>
+        <w:rPr>
+          <w:sz w:val="24"/>
+          <w:szCs w:val="24"/>
+        </w:rPr>
+      </w:pPr>
+    </w:p>
+    <w:p>
+      <w:pPr>
+        <w:rPr>
+          <w:sz w:val="24"/>
+          <w:szCs w:val="24"/>
+        </w:rPr>
+      </w:pPr>
+    </w:p>
+    <w:p>
+      <w:pPr>
+        <w:rPr>
+          <w:sz w:val="24"/>
+          <w:szCs w:val="24"/>
+        </w:rPr>
+      </w:pPr>
+    </w:p>
+    <w:p>
+      <w:pPr>
+        <w:rPr>
+          <w:sz w:val="24"/>
+          <w:szCs w:val="24"/>
+        </w:rPr>
+      </w:pPr>
+    </w:p>
+    <w:p>
+      <w:pPr>
+        <w:rPr>
+          <w:sz w:val="24"/>
+          <w:szCs w:val="24"/>
+        </w:rPr>
+      </w:pPr>
+    </w:p>
+    <w:p>
+      <w:pPr>
+        <w:rPr>
+          <w:sz w:val="24"/>
+          <w:szCs w:val="24"/>
+        </w:rPr>
+      </w:pPr>
+    </w:p>
+    <w:p>
+      <w:pPr>
+        <w:rPr>
+          <w:sz w:val="24"/>
+          <w:szCs w:val="24"/>
+        </w:rPr>
+      </w:pPr>
+    </w:p>
+    <w:p>
+      <w:pPr>
+        <w:rPr>
+          <w:sz w:val="24"/>
+          <w:szCs w:val="24"/>
+        </w:rPr>
+      </w:pPr>
+    </w:p>
+    <w:p>
+      <w:pPr>
+        <w:rPr>
+          <w:sz w:val="24"/>
+          <w:szCs w:val="24"/>
+        </w:rPr>
+      </w:pPr>
+    </w:p>
+    <w:p>
+      <w:pPr>
+        <w:rPr>
+          <w:sz w:val="44"/>
+          <w:szCs w:val="44"/>
+        </w:rPr>
+      </w:pPr>
+      <w:proofErr w:type="spellStart"/>
+      <w:r>
+        <w:rPr>
+          <w:sz w:val="44"/>
+          <w:szCs w:val="44"/>
+        </w:rPr>
+        <w:t>Dockerhub</w:t>
+      </w:r>
+      <w:proofErr w:type="spellEnd"/>
+    </w:p>
+    <w:p>
+      <w:r>
+        <w:t xml:space="preserve">First of </w:t>
+      </w:r>
+      <w:proofErr w:type="gramStart"/>
+      <w:r>
+        <w:t>all</w:t>
+      </w:r>
+      <w:proofErr w:type="gramEnd"/>
+      <w:r>
+        <w:t xml:space="preserve"> we have to have a count on </w:t>
+      </w:r>
+      <w:proofErr w:type="spellStart"/>
+      <w:r>
+        <w:t>dockerhub</w:t>
+      </w:r>
+      <w:proofErr w:type="spellEnd"/>
+      <w:r>
+        <w:t xml:space="preserve">, then create a new repository, after that you can use the </w:t>
+      </w:r>
+      <w:r>
+        <w:rPr>
+          <w:b/>
+        </w:rPr>
+        <w:t>hole</w:t>
+      </w:r>
+      <w:r>
+        <w:t xml:space="preserve"> name of your repo as new-repo</w:t>
+      </w:r>
+    </w:p>
+    <w:p>
+      <w:r>
+        <w:drawing>
+          <wp:inline distT="0" distB="0" distL="0" distR="0" wp14:anchorId="445E718F" wp14:editId="763762DF">
+            <wp:extent cx="4861981" cy="2133785"/>
+            <wp:effectExtent l="0" t="0" r="0" b="0"/>
+            <wp:docPr id="9" name="Imagen 9"/>
+            <wp:cNvGraphicFramePr>
+              <a:graphicFrameLocks xmlns:a="http://schemas.openxmlformats.org/drawingml/2006/main" noChangeAspect="1"/>
+            </wp:cNvGraphicFramePr>
+            <a:graphic xmlns:a="http://schemas.openxmlformats.org/drawingml/2006/main">
+              <a:graphicData uri="http://schemas.openxmlformats.org/drawingml/2006/picture">
+                <pic:pic xmlns:pic="http://schemas.openxmlformats.org/drawingml/2006/picture">
+                  <pic:nvPicPr>
+                    <pic:cNvPr id="1" name=""/>
+                    <pic:cNvPicPr/>
+                  </pic:nvPicPr>
+                  <pic:blipFill>
+                    <a:blip r:embed="rId13"/>
+                    <a:stretch>
+                      <a:fillRect/>
+                    </a:stretch>
+                  </pic:blipFill>
+                  <pic:spPr>
+                    <a:xfrm>
+                      <a:off x="0" y="0"/>
+                      <a:ext cx="4861981" cy="2133785"/>
+                    </a:xfrm>
+                    <a:prstGeom prst="rect">
+                      <a:avLst/>
+                    </a:prstGeom>
+                  </pic:spPr>
+                </pic:pic>
+              </a:graphicData>
+            </a:graphic>
+          </wp:inline>
+        </w:drawing>
+      </w:r>
+    </w:p>
+    <w:p>
+      <w:pPr>
+        <w:rPr>
+          <w:sz w:val="24"/>
+          <w:szCs w:val="24"/>
+        </w:rPr>
+      </w:pPr>
+      <w:r>
+        <w:rPr>
+          <w:sz w:val="24"/>
+          <w:szCs w:val="24"/>
+        </w:rPr>
+        <w:t>The push can take some time</w:t>
+      </w:r>
+    </w:p>
+    <w:p>
+      <w:r>
+        <w:t xml:space="preserve">To save </w:t>
+      </w:r>
+      <w:r>
+        <w:t>the changes we have to put:</w:t>
+      </w:r>
+    </w:p>
+    <w:p>
+      <w:pPr>
+        <w:pStyle w:val="Prrafodelista"/>
+        <w:numPr>
+          <w:ilvl w:val="0"/>
+          <w:numId w:val="2"/>
+        </w:numPr>
+      </w:pPr>
+      <w:r>
+        <w:t xml:space="preserve">docker commit </w:t>
+      </w:r>
+      <w:proofErr w:type="spellStart"/>
+      <w:r>
+        <w:t>image_changed</w:t>
+      </w:r>
+      <w:proofErr w:type="spellEnd"/>
+      <w:r>
+        <w:t xml:space="preserve"> </w:t>
+      </w:r>
+      <w:proofErr w:type="spellStart"/>
+      <w:r>
+        <w:t>new_name</w:t>
+      </w:r>
+      <w:proofErr w:type="spellEnd"/>
+    </w:p>
+    <w:p>
+      <w:r>
+        <w:drawing>
+          <wp:inline distT="0" distB="0" distL="0" distR="0" wp14:anchorId="48E36D52" wp14:editId="3136B468">
+            <wp:extent cx="5612130" cy="691515"/>
+            <wp:effectExtent l="0" t="0" r="7620" b="0"/>
+            <wp:docPr id="10" name="Imagen 10"/>
+            <wp:cNvGraphicFramePr>
+              <a:graphicFrameLocks xmlns:a="http://schemas.openxmlformats.org/drawingml/2006/main" noChangeAspect="1"/>
+            </wp:cNvGraphicFramePr>
+            <a:graphic xmlns:a="http://schemas.openxmlformats.org/drawingml/2006/main">
+              <a:graphicData uri="http://schemas.openxmlformats.org/drawingml/2006/picture">
+                <pic:pic xmlns:pic="http://schemas.openxmlformats.org/drawingml/2006/picture">
+                  <pic:nvPicPr>
+                    <pic:cNvPr id="1" name=""/>
+                    <pic:cNvPicPr/>
+                  </pic:nvPicPr>
+                  <pic:blipFill>
+                    <a:blip r:embed="rId14"/>
+                    <a:stretch>
+                      <a:fillRect/>
+                    </a:stretch>
+                  </pic:blipFill>
+                  <pic:spPr>
+                    <a:xfrm>
+                      <a:off x="0" y="0"/>
+                      <a:ext cx="5612130" cy="691515"/>
+                    </a:xfrm>
+                    <a:prstGeom prst="rect">
+                      <a:avLst/>
+                    </a:prstGeom>
+                  </pic:spPr>
+                </pic:pic>
+              </a:graphicData>
+            </a:graphic>
+          </wp:inline>
+        </w:drawing>
+      </w:r>
+    </w:p>
+    <w:p>
+      <w:r>
+        <w:t>After this again to the tag and the push</w:t>
+      </w:r>
+      <w:bookmarkStart w:id="0" w:name="_GoBack"/>
+      <w:bookmarkEnd w:id="0"/>
+    </w:p>
     <w:sectPr>
       <w:pgSz w:w="12240" w:h="15840"/>
       <w:pgMar w:top="1417" w:right="1701" w:bottom="1417" w:left="1701" w:header="708" w:footer="708" w:gutter="0"/>
@@ -1254,8 +1949,243 @@
 </w:document>
 </file>
 
+<file path=word/numbering.xml><?xml version="1.0" encoding="utf-8"?>
+<w:numbering xmlns:wpc="http://schemas.microsoft.com/office/word/2010/wordprocessingCanvas" xmlns:cx="http://schemas.microsoft.com/office/drawing/2014/chartex" xmlns:cx1="http://schemas.microsoft.com/office/drawing/2015/9/8/chartex" xmlns:cx2="http://schemas.microsoft.com/office/drawing/2015/10/21/chartex" xmlns:cx3="http://schemas.microsoft.com/office/drawing/2016/5/9/chartex" xmlns:cx4="http://schemas.microsoft.com/office/drawing/2016/5/10/chartex" xmlns:cx5="http://schemas.microsoft.com/office/drawing/2016/5/11/chartex" xmlns:cx6="http://schemas.microsoft.com/office/drawing/2016/5/12/chartex" xmlns:cx7="http://schemas.microsoft.com/office/drawing/2016/5/13/chartex" xmlns:cx8="http://schemas.microsoft.com/office/drawing/2016/5/14/chartex" xmlns:mc="http://schemas.openxmlformats.org/markup-compatibility/2006" xmlns:aink="http://schemas.microsoft.com/office/drawing/2016/ink" xmlns:am3d="http://schemas.microsoft.com/office/drawing/2017/model3d" xmlns:o="urn:schemas-microsoft-com:office:office" xmlns:r="http://schemas.openxmlformats.org/officeDocument/2006/relationships" xmlns:m="http://schemas.openxmlformats.org/officeDocument/2006/math" xmlns:v="urn:schemas-microsoft-com:vml" xmlns:wp14="http://schemas.microsoft.com/office/word/2010/wordprocessingDrawing" xmlns:wp="http://schemas.openxmlformats.org/drawingml/2006/wordprocessingDrawing" xmlns:w10="urn:schemas-microsoft-com:office:word" xmlns:w="http://schemas.openxmlformats.org/wordprocessingml/2006/main" xmlns:w14="http://schemas.microsoft.com/office/word/2010/wordml" xmlns:w15="http://schemas.microsoft.com/office/word/2012/wordml" xmlns:w16cid="http://schemas.microsoft.com/office/word/2016/wordml/cid" xmlns:w16se="http://schemas.microsoft.com/office/word/2015/wordml/symex" xmlns:wpg="http://schemas.microsoft.com/office/word/2010/wordprocessingGroup" xmlns:wpi="http://schemas.microsoft.com/office/word/2010/wordprocessingInk" xmlns:wne="http://schemas.microsoft.com/office/word/2006/wordml" xmlns:wps="http://schemas.microsoft.com/office/word/2010/wordprocessingShape" mc:Ignorable="w14 w15 w16se w16cid wp14">
+  <w:abstractNum w:abstractNumId="0" w15:restartNumberingAfterBreak="0">
+    <w:nsid w:val="00E20165"/>
+    <w:multiLevelType w:val="hybridMultilevel"/>
+    <w:tmpl w:val="1C425354"/>
+    <w:lvl w:ilvl="0" w:tplc="D9DEBBB2">
+      <w:numFmt w:val="bullet"/>
+      <w:lvlText w:val=""/>
+      <w:lvlJc w:val="left"/>
+      <w:pPr>
+        <w:ind w:left="408" w:hanging="360"/>
+      </w:pPr>
+      <w:rPr>
+        <w:rFonts w:ascii="Symbol" w:eastAsiaTheme="minorHAnsi" w:hAnsi="Symbol" w:cstheme="minorBidi" w:hint="default"/>
+      </w:rPr>
+    </w:lvl>
+    <w:lvl w:ilvl="1" w:tplc="240A0003" w:tentative="1">
+      <w:start w:val="1"/>
+      <w:numFmt w:val="bullet"/>
+      <w:lvlText w:val="o"/>
+      <w:lvlJc w:val="left"/>
+      <w:pPr>
+        <w:ind w:left="1128" w:hanging="360"/>
+      </w:pPr>
+      <w:rPr>
+        <w:rFonts w:ascii="Courier New" w:hAnsi="Courier New" w:cs="Courier New" w:hint="default"/>
+      </w:rPr>
+    </w:lvl>
+    <w:lvl w:ilvl="2" w:tplc="240A0005" w:tentative="1">
+      <w:start w:val="1"/>
+      <w:numFmt w:val="bullet"/>
+      <w:lvlText w:val=""/>
+      <w:lvlJc w:val="left"/>
+      <w:pPr>
+        <w:ind w:left="1848" w:hanging="360"/>
+      </w:pPr>
+      <w:rPr>
+        <w:rFonts w:ascii="Wingdings" w:hAnsi="Wingdings" w:hint="default"/>
+      </w:rPr>
+    </w:lvl>
+    <w:lvl w:ilvl="3" w:tplc="240A0001" w:tentative="1">
+      <w:start w:val="1"/>
+      <w:numFmt w:val="bullet"/>
+      <w:lvlText w:val=""/>
+      <w:lvlJc w:val="left"/>
+      <w:pPr>
+        <w:ind w:left="2568" w:hanging="360"/>
+      </w:pPr>
+      <w:rPr>
+        <w:rFonts w:ascii="Symbol" w:hAnsi="Symbol" w:hint="default"/>
+      </w:rPr>
+    </w:lvl>
+    <w:lvl w:ilvl="4" w:tplc="240A0003" w:tentative="1">
+      <w:start w:val="1"/>
+      <w:numFmt w:val="bullet"/>
+      <w:lvlText w:val="o"/>
+      <w:lvlJc w:val="left"/>
+      <w:pPr>
+        <w:ind w:left="3288" w:hanging="360"/>
+      </w:pPr>
+      <w:rPr>
+        <w:rFonts w:ascii="Courier New" w:hAnsi="Courier New" w:cs="Courier New" w:hint="default"/>
+      </w:rPr>
+    </w:lvl>
+    <w:lvl w:ilvl="5" w:tplc="240A0005" w:tentative="1">
+      <w:start w:val="1"/>
+      <w:numFmt w:val="bullet"/>
+      <w:lvlText w:val=""/>
+      <w:lvlJc w:val="left"/>
+      <w:pPr>
+        <w:ind w:left="4008" w:hanging="360"/>
+      </w:pPr>
+      <w:rPr>
+        <w:rFonts w:ascii="Wingdings" w:hAnsi="Wingdings" w:hint="default"/>
+      </w:rPr>
+    </w:lvl>
+    <w:lvl w:ilvl="6" w:tplc="240A0001" w:tentative="1">
+      <w:start w:val="1"/>
+      <w:numFmt w:val="bullet"/>
+      <w:lvlText w:val=""/>
+      <w:lvlJc w:val="left"/>
+      <w:pPr>
+        <w:ind w:left="4728" w:hanging="360"/>
+      </w:pPr>
+      <w:rPr>
+        <w:rFonts w:ascii="Symbol" w:hAnsi="Symbol" w:hint="default"/>
+      </w:rPr>
+    </w:lvl>
+    <w:lvl w:ilvl="7" w:tplc="240A0003" w:tentative="1">
+      <w:start w:val="1"/>
+      <w:numFmt w:val="bullet"/>
+      <w:lvlText w:val="o"/>
+      <w:lvlJc w:val="left"/>
+      <w:pPr>
+        <w:ind w:left="5448" w:hanging="360"/>
+      </w:pPr>
+      <w:rPr>
+        <w:rFonts w:ascii="Courier New" w:hAnsi="Courier New" w:cs="Courier New" w:hint="default"/>
+      </w:rPr>
+    </w:lvl>
+    <w:lvl w:ilvl="8" w:tplc="240A0005" w:tentative="1">
+      <w:start w:val="1"/>
+      <w:numFmt w:val="bullet"/>
+      <w:lvlText w:val=""/>
+      <w:lvlJc w:val="left"/>
+      <w:pPr>
+        <w:ind w:left="6168" w:hanging="360"/>
+      </w:pPr>
+      <w:rPr>
+        <w:rFonts w:ascii="Wingdings" w:hAnsi="Wingdings" w:hint="default"/>
+      </w:rPr>
+    </w:lvl>
+  </w:abstractNum>
+  <w:abstractNum w:abstractNumId="1" w15:restartNumberingAfterBreak="0">
+    <w:nsid w:val="1A2E0532"/>
+    <w:multiLevelType w:val="hybridMultilevel"/>
+    <w:tmpl w:val="536A8610"/>
+    <w:lvl w:ilvl="0" w:tplc="2C68DD2A">
+      <w:numFmt w:val="bullet"/>
+      <w:lvlText w:val="-"/>
+      <w:lvlJc w:val="left"/>
+      <w:pPr>
+        <w:ind w:left="612" w:hanging="360"/>
+      </w:pPr>
+      <w:rPr>
+        <w:rFonts w:ascii="Calibri" w:eastAsiaTheme="minorHAnsi" w:hAnsi="Calibri" w:cs="Calibri" w:hint="default"/>
+      </w:rPr>
+    </w:lvl>
+    <w:lvl w:ilvl="1" w:tplc="240A0003">
+      <w:start w:val="1"/>
+      <w:numFmt w:val="bullet"/>
+      <w:lvlText w:val="o"/>
+      <w:lvlJc w:val="left"/>
+      <w:pPr>
+        <w:ind w:left="1332" w:hanging="360"/>
+      </w:pPr>
+      <w:rPr>
+        <w:rFonts w:ascii="Courier New" w:hAnsi="Courier New" w:cs="Courier New" w:hint="default"/>
+      </w:rPr>
+    </w:lvl>
+    <w:lvl w:ilvl="2" w:tplc="240A0005" w:tentative="1">
+      <w:start w:val="1"/>
+      <w:numFmt w:val="bullet"/>
+      <w:lvlText w:val=""/>
+      <w:lvlJc w:val="left"/>
+      <w:pPr>
+        <w:ind w:left="2052" w:hanging="360"/>
+      </w:pPr>
+      <w:rPr>
+        <w:rFonts w:ascii="Wingdings" w:hAnsi="Wingdings" w:hint="default"/>
+      </w:rPr>
+    </w:lvl>
+    <w:lvl w:ilvl="3" w:tplc="240A0001" w:tentative="1">
+      <w:start w:val="1"/>
+      <w:numFmt w:val="bullet"/>
+      <w:lvlText w:val=""/>
+      <w:lvlJc w:val="left"/>
+      <w:pPr>
+        <w:ind w:left="2772" w:hanging="360"/>
+      </w:pPr>
+      <w:rPr>
+        <w:rFonts w:ascii="Symbol" w:hAnsi="Symbol" w:hint="default"/>
+      </w:rPr>
+    </w:lvl>
+    <w:lvl w:ilvl="4" w:tplc="240A0003" w:tentative="1">
+      <w:start w:val="1"/>
+      <w:numFmt w:val="bullet"/>
+      <w:lvlText w:val="o"/>
+      <w:lvlJc w:val="left"/>
+      <w:pPr>
+        <w:ind w:left="3492" w:hanging="360"/>
+      </w:pPr>
+      <w:rPr>
+        <w:rFonts w:ascii="Courier New" w:hAnsi="Courier New" w:cs="Courier New" w:hint="default"/>
+      </w:rPr>
+    </w:lvl>
+    <w:lvl w:ilvl="5" w:tplc="240A0005" w:tentative="1">
+      <w:start w:val="1"/>
+      <w:numFmt w:val="bullet"/>
+      <w:lvlText w:val=""/>
+      <w:lvlJc w:val="left"/>
+      <w:pPr>
+        <w:ind w:left="4212" w:hanging="360"/>
+      </w:pPr>
+      <w:rPr>
+        <w:rFonts w:ascii="Wingdings" w:hAnsi="Wingdings" w:hint="default"/>
+      </w:rPr>
+    </w:lvl>
+    <w:lvl w:ilvl="6" w:tplc="240A0001" w:tentative="1">
+      <w:start w:val="1"/>
+      <w:numFmt w:val="bullet"/>
+      <w:lvlText w:val=""/>
+      <w:lvlJc w:val="left"/>
+      <w:pPr>
+        <w:ind w:left="4932" w:hanging="360"/>
+      </w:pPr>
+      <w:rPr>
+        <w:rFonts w:ascii="Symbol" w:hAnsi="Symbol" w:hint="default"/>
+      </w:rPr>
+    </w:lvl>
+    <w:lvl w:ilvl="7" w:tplc="240A0003" w:tentative="1">
+      <w:start w:val="1"/>
+      <w:numFmt w:val="bullet"/>
+      <w:lvlText w:val="o"/>
+      <w:lvlJc w:val="left"/>
+      <w:pPr>
+        <w:ind w:left="5652" w:hanging="360"/>
+      </w:pPr>
+      <w:rPr>
+        <w:rFonts w:ascii="Courier New" w:hAnsi="Courier New" w:cs="Courier New" w:hint="default"/>
+      </w:rPr>
+    </w:lvl>
+    <w:lvl w:ilvl="8" w:tplc="240A0005" w:tentative="1">
+      <w:start w:val="1"/>
+      <w:numFmt w:val="bullet"/>
+      <w:lvlText w:val=""/>
+      <w:lvlJc w:val="left"/>
+      <w:pPr>
+        <w:ind w:left="6372" w:hanging="360"/>
+      </w:pPr>
+      <w:rPr>
+        <w:rFonts w:ascii="Wingdings" w:hAnsi="Wingdings" w:hint="default"/>
+      </w:rPr>
+    </w:lvl>
+  </w:abstractNum>
+  <w:num w:numId="1">
+    <w:abstractNumId w:val="1"/>
+  </w:num>
+  <w:num w:numId="2">
+    <w:abstractNumId w:val="0"/>
+  </w:num>
+</w:numbering>
+</file>
+
 <file path=word/styles.xml><?xml version="1.0" encoding="utf-8"?>
-<w:styles xmlns:mc="http://schemas.openxmlformats.org/markup-compatibility/2006" xmlns:r="http://schemas.openxmlformats.org/officeDocument/2006/relationships" xmlns:w="http://schemas.openxmlformats.org/wordprocessingml/2006/main" xmlns:w14="http://schemas.microsoft.com/office/word/2010/wordml" xmlns:w15="http://schemas.microsoft.com/office/word/2012/wordml" xmlns:w16cex="http://schemas.microsoft.com/office/word/2018/wordml/cex" xmlns:w16cid="http://schemas.microsoft.com/office/word/2016/wordml/cid" xmlns:w16="http://schemas.microsoft.com/office/word/2018/wordml" xmlns:w16se="http://schemas.microsoft.com/office/word/2015/wordml/symex" mc:Ignorable="w14 w15 w16se w16cid w16 w16cex">
+<w:styles xmlns:mc="http://schemas.openxmlformats.org/markup-compatibility/2006" xmlns:r="http://schemas.openxmlformats.org/officeDocument/2006/relationships" xmlns:w="http://schemas.openxmlformats.org/wordprocessingml/2006/main" xmlns:w14="http://schemas.microsoft.com/office/word/2010/wordml" xmlns:w15="http://schemas.microsoft.com/office/word/2012/wordml" xmlns:w16cid="http://schemas.microsoft.com/office/word/2016/wordml/cid" xmlns:w16se="http://schemas.microsoft.com/office/word/2015/wordml/symex" mc:Ignorable="w14 w15 w16se w16cid">
   <w:docDefaults>
     <w:rPrDefault>
       <w:rPr>
@@ -1271,7 +2201,7 @@
       </w:pPr>
     </w:pPrDefault>
   </w:docDefaults>
-  <w:latentStyles w:defLockedState="0" w:defUIPriority="99" w:defSemiHidden="0" w:defUnhideWhenUsed="0" w:defQFormat="0" w:count="376">
+  <w:latentStyles w:defLockedState="0" w:defUIPriority="99" w:defSemiHidden="0" w:defUnhideWhenUsed="0" w:defQFormat="0" w:count="375">
     <w:lsdException w:name="Normal" w:uiPriority="0" w:qFormat="1"/>
     <w:lsdException w:name="heading 1" w:uiPriority="9" w:qFormat="1"/>
     <w:lsdException w:name="heading 2" w:semiHidden="1" w:uiPriority="9" w:unhideWhenUsed="1" w:qFormat="1"/>
@@ -1647,7 +2577,6 @@
     <w:lsdException w:name="Smart Hyperlink" w:semiHidden="1" w:unhideWhenUsed="1"/>
     <w:lsdException w:name="Hashtag" w:semiHidden="1" w:unhideWhenUsed="1"/>
     <w:lsdException w:name="Unresolved Mention" w:semiHidden="1" w:unhideWhenUsed="1"/>
-    <w:lsdException w:name="Smart Link" w:semiHidden="1" w:unhideWhenUsed="1"/>
   </w:latentStyles>
   <w:style w:type="paragraph" w:default="1" w:styleId="Normal">
     <w:name w:val="Normal"/>
@@ -1680,6 +2609,17 @@
     <w:uiPriority w:val="99"/>
     <w:semiHidden/>
     <w:unhideWhenUsed/>
+  </w:style>
+  <w:style w:type="paragraph" w:styleId="Prrafodelista">
+    <w:name w:val="List Paragraph"/>
+    <w:basedOn w:val="Normal"/>
+    <w:uiPriority w:val="34"/>
+    <w:qFormat/>
+    <w:rsid w:val="007C60E2"/>
+    <w:pPr>
+      <w:ind w:left="720"/>
+      <w:contextualSpacing/>
+    </w:pPr>
   </w:style>
 </w:styles>
 </file>

</xml_diff>